<commit_message>
add question image prop
</commit_message>
<xml_diff>
--- a/API.docx
+++ b/API.docx
@@ -10,35 +10,516 @@
           <w:numId w:val="2"/>
         </w:numPr>
       </w:pPr>
+      <w:r>
+        <w:rPr>
+          <w:rFonts w:hint="eastAsia"/>
+        </w:rPr>
+        <w:t>Post Answer</w:t>
+      </w:r>
+    </w:p>
+    <w:p>
+      <w:r>
+        <w:t xml:space="preserve">URL: </w:t>
+      </w:r>
+      <w:r>
+        <w:t>https://www.grapevine.nu/mobile0/post-answer/</w:t>
+      </w:r>
+      <w:r>
+        <w:rPr>
+          <w:i/>
+          <w:color w:val="FF0000"/>
+        </w:rPr>
+        <w:t>Team</w:t>
+      </w:r>
+      <w:r>
+        <w:rPr>
+          <w:i/>
+          <w:color w:val="FF0000"/>
+        </w:rPr>
+        <w:t xml:space="preserve"> NID</w:t>
+      </w:r>
+    </w:p>
+    <w:p>
+      <w:r>
+        <w:t>Parameters:</w:t>
+      </w:r>
+    </w:p>
+    <w:p>
+      <w:pPr>
+        <w:pStyle w:val="a6"/>
+        <w:numPr>
+          <w:ilvl w:val="0"/>
+          <w:numId w:val="1"/>
+        </w:numPr>
+        <w:ind w:firstLineChars="0"/>
+      </w:pPr>
+      <w:r>
+        <w:t>s</w:t>
+      </w:r>
+      <w:r>
+        <w:t>tart</w:t>
+      </w:r>
+      <w:r>
+        <w:t>: Start time in timestamp</w:t>
+      </w:r>
+      <w:r>
+        <w:t xml:space="preserve"> (in second)</w:t>
+      </w:r>
+    </w:p>
+    <w:p>
+      <w:pPr>
+        <w:pStyle w:val="a6"/>
+        <w:numPr>
+          <w:ilvl w:val="0"/>
+          <w:numId w:val="1"/>
+        </w:numPr>
+        <w:ind w:firstLineChars="0"/>
+      </w:pPr>
+      <w:r>
+        <w:t>end</w:t>
+      </w:r>
+      <w:r>
+        <w:t>: End time in timestamp</w:t>
+      </w:r>
+      <w:r>
+        <w:t xml:space="preserve"> (in second)</w:t>
+      </w:r>
+    </w:p>
+    <w:p>
+      <w:pPr>
+        <w:pStyle w:val="a6"/>
+        <w:numPr>
+          <w:ilvl w:val="0"/>
+          <w:numId w:val="1"/>
+        </w:numPr>
+        <w:ind w:firstLineChars="0"/>
+      </w:pPr>
+      <w:r>
+        <w:t>goal</w:t>
+      </w:r>
+      <w:r>
+        <w:t>: 0 or 1, whether this is the goal point</w:t>
+      </w:r>
+    </w:p>
+    <w:p>
+      <w:pPr>
+        <w:pStyle w:val="a6"/>
+        <w:numPr>
+          <w:ilvl w:val="0"/>
+          <w:numId w:val="1"/>
+        </w:numPr>
+        <w:ind w:firstLineChars="0"/>
+      </w:pPr>
+      <w:r>
+        <w:t>event_nid</w:t>
+      </w:r>
+      <w:r>
+        <w:t>: event nid</w:t>
+      </w:r>
+    </w:p>
+    <w:p>
+      <w:pPr>
+        <w:pStyle w:val="a6"/>
+        <w:numPr>
+          <w:ilvl w:val="0"/>
+          <w:numId w:val="1"/>
+        </w:numPr>
+        <w:ind w:firstLineChars="0"/>
+      </w:pPr>
+      <w:r>
+        <w:t>goaltext</w:t>
+      </w:r>
+      <w:r>
+        <w:t xml:space="preserve">: </w:t>
+      </w:r>
+      <w:r>
+        <w:t>it should be the "team.goal_text" of the response "login" api</w:t>
+      </w:r>
+    </w:p>
+    <w:p>
+      <w:pPr>
+        <w:pStyle w:val="a6"/>
+        <w:numPr>
+          <w:ilvl w:val="0"/>
+          <w:numId w:val="1"/>
+        </w:numPr>
+        <w:ind w:firstLineChars="0"/>
+      </w:pPr>
+      <w:r>
+        <w:t>including all the values of the each questions</w:t>
+      </w:r>
+    </w:p>
+    <w:p>
+      <w:pPr>
+        <w:pStyle w:val="a6"/>
+        <w:numPr>
+          <w:ilvl w:val="1"/>
+          <w:numId w:val="1"/>
+        </w:numPr>
+        <w:ind w:firstLineChars="0"/>
+      </w:pPr>
+      <w:r>
+        <w:t>q[</w:t>
+      </w:r>
+      <w:r>
+        <w:rPr>
+          <w:i/>
+          <w:color w:val="FF0000"/>
+        </w:rPr>
+        <w:t>question index</w:t>
+      </w:r>
+      <w:r>
+        <w:t>][index]</w:t>
+      </w:r>
+      <w:r>
+        <w:tab/>
+      </w:r>
+      <w:r>
+        <w:tab/>
+      </w:r>
+      <w:r>
+        <w:tab/>
+        <w:t>: question index of the event</w:t>
+      </w:r>
+    </w:p>
+    <w:p>
+      <w:pPr>
+        <w:pStyle w:val="a6"/>
+        <w:numPr>
+          <w:ilvl w:val="1"/>
+          <w:numId w:val="1"/>
+        </w:numPr>
+        <w:ind w:firstLineChars="0"/>
+      </w:pPr>
+      <w:r>
+        <w:t>q[</w:t>
+      </w:r>
+      <w:r>
+        <w:rPr>
+          <w:i/>
+          <w:color w:val="FF0000"/>
+        </w:rPr>
+        <w:t>question index</w:t>
+      </w:r>
+      <w:r>
+        <w:t>][</w:t>
+      </w:r>
+      <w:r>
+        <w:t>nid</w:t>
+      </w:r>
+      <w:r>
+        <w:t>]</w:t>
+      </w:r>
+      <w:r>
+        <w:tab/>
+      </w:r>
+      <w:r>
+        <w:tab/>
+      </w:r>
+      <w:r>
+        <w:tab/>
+        <w:t>: question nid</w:t>
+      </w:r>
+    </w:p>
+    <w:p>
+      <w:pPr>
+        <w:pStyle w:val="a6"/>
+        <w:numPr>
+          <w:ilvl w:val="1"/>
+          <w:numId w:val="1"/>
+        </w:numPr>
+        <w:ind w:firstLineChars="0"/>
+      </w:pPr>
+      <w:r>
+        <w:t>q[</w:t>
+      </w:r>
+      <w:r>
+        <w:rPr>
+          <w:i/>
+          <w:color w:val="FF0000"/>
+        </w:rPr>
+        <w:t>question index</w:t>
+      </w:r>
+      <w:r>
+        <w:t>][</w:t>
+      </w:r>
+      <w:r>
+        <w:t>startTime</w:t>
+      </w:r>
+      <w:r>
+        <w:t>]</w:t>
+      </w:r>
+      <w:r>
+        <w:tab/>
+      </w:r>
+      <w:r>
+        <w:tab/>
+        <w:t>: question start time</w:t>
+      </w:r>
+    </w:p>
+    <w:p>
+      <w:pPr>
+        <w:pStyle w:val="a6"/>
+        <w:numPr>
+          <w:ilvl w:val="1"/>
+          <w:numId w:val="1"/>
+        </w:numPr>
+        <w:ind w:firstLineChars="0"/>
+      </w:pPr>
+      <w:r>
+        <w:t>q[</w:t>
+      </w:r>
+      <w:r>
+        <w:rPr>
+          <w:i/>
+          <w:color w:val="FF0000"/>
+        </w:rPr>
+        <w:t>question index</w:t>
+      </w:r>
+      <w:r>
+        <w:t>][</w:t>
+      </w:r>
+      <w:r>
+        <w:t>endTime</w:t>
+      </w:r>
+      <w:r>
+        <w:t>]</w:t>
+      </w:r>
+      <w:r>
+        <w:rPr>
+          <w:rFonts w:hint="eastAsia"/>
+        </w:rPr>
+        <w:t xml:space="preserve"> </w:t>
+      </w:r>
+      <w:r>
+        <w:tab/>
+      </w:r>
+      <w:r>
+        <w:tab/>
+        <w:t>: question end time</w:t>
+      </w:r>
+    </w:p>
+    <w:p>
+      <w:pPr>
+        <w:pStyle w:val="a6"/>
+        <w:numPr>
+          <w:ilvl w:val="1"/>
+          <w:numId w:val="1"/>
+        </w:numPr>
+        <w:ind w:firstLineChars="0"/>
+      </w:pPr>
+      <w:r>
+        <w:t>q[</w:t>
+      </w:r>
+      <w:r>
+        <w:rPr>
+          <w:i/>
+          <w:color w:val="FF0000"/>
+        </w:rPr>
+        <w:t>question index</w:t>
+      </w:r>
+      <w:r>
+        <w:t>][</w:t>
+      </w:r>
+      <w:r>
+        <w:t>answerIndex</w:t>
+      </w:r>
+      <w:r>
+        <w:t>]</w:t>
+      </w:r>
+      <w:r>
+        <w:tab/>
+        <w:t>: the user answer index</w:t>
+      </w:r>
+      <w:r>
+        <w:t xml:space="preserve"> </w:t>
+      </w:r>
+    </w:p>
+    <w:p>
+      <w:pPr>
+        <w:pStyle w:val="a6"/>
+        <w:numPr>
+          <w:ilvl w:val="1"/>
+          <w:numId w:val="1"/>
+        </w:numPr>
+        <w:ind w:firstLineChars="0"/>
+      </w:pPr>
+      <w:r>
+        <w:t>q[</w:t>
+      </w:r>
+      <w:r>
+        <w:rPr>
+          <w:i/>
+          <w:color w:val="FF0000"/>
+        </w:rPr>
+        <w:t>question index</w:t>
+      </w:r>
+      <w:r>
+        <w:t>][</w:t>
+      </w:r>
+      <w:r>
+        <w:t>correct</w:t>
+      </w:r>
+      <w:r>
+        <w:t>]</w:t>
+      </w:r>
+      <w:r>
+        <w:tab/>
+      </w:r>
+      <w:r>
+        <w:tab/>
+        <w:t>: whether the answer is correct</w:t>
+      </w:r>
+    </w:p>
+    <w:p>
+      <w:pPr>
+        <w:pStyle w:val="a6"/>
+        <w:numPr>
+          <w:ilvl w:val="1"/>
+          <w:numId w:val="1"/>
+        </w:numPr>
+        <w:ind w:firstLineChars="0"/>
+      </w:pPr>
+      <w:r>
+        <w:t>q[</w:t>
+      </w:r>
+      <w:r>
+        <w:rPr>
+          <w:i/>
+          <w:color w:val="FF0000"/>
+        </w:rPr>
+        <w:t>question index</w:t>
+      </w:r>
+      <w:r>
+        <w:t>][</w:t>
+      </w:r>
+      <w:r>
+        <w:t>retried</w:t>
+      </w:r>
+      <w:r>
+        <w:t>]</w:t>
+      </w:r>
+      <w:r>
+        <w:tab/>
+      </w:r>
+      <w:r>
+        <w:tab/>
+        <w:t xml:space="preserve">: </w:t>
+      </w:r>
+      <w:r>
+        <w:t>it's the number of t</w:t>
+      </w:r>
+      <w:r>
+        <w:t>he time to answer, it will be 1 when answer the question at the first time</w:t>
+      </w:r>
+    </w:p>
+    <w:p>
+      <w:pPr>
+        <w:pStyle w:val="a6"/>
+        <w:numPr>
+          <w:ilvl w:val="1"/>
+          <w:numId w:val="1"/>
+        </w:numPr>
+        <w:ind w:firstLineChars="0"/>
+      </w:pPr>
+      <w:r>
+        <w:t>q[</w:t>
+      </w:r>
+      <w:r>
+        <w:rPr>
+          <w:i/>
+          <w:color w:val="FF0000"/>
+        </w:rPr>
+        <w:t>question index</w:t>
+      </w:r>
+      <w:r>
+        <w:t>][</w:t>
+      </w:r>
+      <w:r>
+        <w:rPr>
+          <w:rFonts w:hint="eastAsia"/>
+        </w:rPr>
+        <w:t>image</w:t>
+      </w:r>
+      <w:r>
+        <w:t>]</w:t>
+      </w:r>
+      <w:r>
+        <w:tab/>
+      </w:r>
+      <w:r>
+        <w:tab/>
+        <w:t xml:space="preserve">: </w:t>
+      </w:r>
+      <w:r>
+        <w:rPr>
+          <w:rFonts w:hint="eastAsia"/>
+        </w:rPr>
+        <w:t>The image URL of the question</w:t>
+      </w:r>
       <w:bookmarkStart w:id="0" w:name="_GoBack"/>
       <w:bookmarkEnd w:id="0"/>
+    </w:p>
+    <w:p/>
+    <w:p>
       <w:r>
         <w:rPr>
           <w:rFonts w:hint="eastAsia"/>
         </w:rPr>
-        <w:t>Post Answer</w:t>
-      </w:r>
-    </w:p>
-    <w:p>
-      <w:r>
-        <w:t xml:space="preserve">URL: </w:t>
-      </w:r>
-      <w:r>
-        <w:t>https://www.grapevine.nu/mobile0/post-answer/</w:t>
-      </w:r>
-      <w:r>
+        <w:t>R</w:t>
+      </w:r>
+      <w:r>
+        <w:t>esponse:</w:t>
+      </w:r>
+    </w:p>
+    <w:p>
+      <w:r>
+        <w:t>its response will be the goal text, with the totalpoints, replaced by the points</w:t>
+      </w:r>
+    </w:p>
+    <w:p>
+      <w:pPr>
+        <w:pStyle w:val="2"/>
+        <w:numPr>
+          <w:ilvl w:val="0"/>
+          <w:numId w:val="2"/>
+        </w:numPr>
+      </w:pPr>
+      <w:r>
+        <w:rPr>
+          <w:rFonts w:hint="eastAsia"/>
+        </w:rPr>
+        <w:t>Update the team game cache</w:t>
+      </w:r>
+    </w:p>
+    <w:p>
+      <w:pPr>
         <w:rPr>
           <w:i/>
           <w:color w:val="FF0000"/>
         </w:rPr>
-        <w:t>Team</w:t>
+      </w:pPr>
+      <w:r>
+        <w:t xml:space="preserve">URL: </w:t>
+      </w:r>
+      <w:r>
+        <w:t>https://www.grapevine.nu/mobile0/</w:t>
+      </w:r>
+      <w:r>
+        <w:t>api/</w:t>
+      </w:r>
+      <w:r>
+        <w:t>updatecache</w:t>
+      </w:r>
+      <w:r>
+        <w:t>/</w:t>
       </w:r>
       <w:r>
         <w:rPr>
           <w:i/>
           <w:color w:val="FF0000"/>
         </w:rPr>
-        <w:t xml:space="preserve"> NID</w:t>
+        <w:t>Team NID</w:t>
       </w:r>
     </w:p>
     <w:p>
@@ -51,21 +532,15 @@
         <w:pStyle w:val="a6"/>
         <w:numPr>
           <w:ilvl w:val="0"/>
-          <w:numId w:val="1"/>
+          <w:numId w:val="3"/>
         </w:numPr>
         <w:ind w:firstLineChars="0"/>
       </w:pPr>
       <w:r>
-        <w:t>s</w:t>
-      </w:r>
-      <w:r>
-        <w:t>tart</w:t>
-      </w:r>
-      <w:r>
-        <w:t>: Start time in timestamp</w:t>
-      </w:r>
-      <w:r>
-        <w:t xml:space="preserve"> (in second)</w:t>
+        <w:t>timerCounterStart</w:t>
+      </w:r>
+      <w:r>
+        <w:t>: The team game start timestamp</w:t>
       </w:r>
     </w:p>
     <w:p>
@@ -73,18 +548,15 @@
         <w:pStyle w:val="a6"/>
         <w:numPr>
           <w:ilvl w:val="0"/>
-          <w:numId w:val="1"/>
+          <w:numId w:val="3"/>
         </w:numPr>
         <w:ind w:firstLineChars="0"/>
       </w:pPr>
       <w:r>
-        <w:t>end</w:t>
-      </w:r>
-      <w:r>
-        <w:t>: End time in timestamp</w:t>
-      </w:r>
-      <w:r>
-        <w:t xml:space="preserve"> (in second)</w:t>
+        <w:t>timerCounterTime</w:t>
+      </w:r>
+      <w:r>
+        <w:t>: The team game used time in seconds</w:t>
       </w:r>
     </w:p>
     <w:p>
@@ -92,15 +564,15 @@
         <w:pStyle w:val="a6"/>
         <w:numPr>
           <w:ilvl w:val="0"/>
-          <w:numId w:val="1"/>
+          <w:numId w:val="3"/>
         </w:numPr>
         <w:ind w:firstLineChars="0"/>
       </w:pPr>
       <w:r>
-        <w:t>goal</w:t>
-      </w:r>
-      <w:r>
-        <w:t>: 0 or 1, whether this is the goal point</w:t>
+        <w:t>startTime</w:t>
+      </w:r>
+      <w:r>
+        <w:t>: the team start time</w:t>
       </w:r>
     </w:p>
     <w:p>
@@ -108,15 +580,15 @@
         <w:pStyle w:val="a6"/>
         <w:numPr>
           <w:ilvl w:val="0"/>
-          <w:numId w:val="1"/>
+          <w:numId w:val="3"/>
         </w:numPr>
         <w:ind w:firstLineChars="0"/>
       </w:pPr>
       <w:r>
-        <w:t>event_nid</w:t>
-      </w:r>
-      <w:r>
-        <w:t>: event nid</w:t>
+        <w:t>currentQuestion</w:t>
+      </w:r>
+      <w:r>
+        <w:t>: the team currenct question index</w:t>
       </w:r>
     </w:p>
     <w:p>
@@ -124,486 +596,54 @@
         <w:pStyle w:val="a6"/>
         <w:numPr>
           <w:ilvl w:val="0"/>
-          <w:numId w:val="1"/>
+          <w:numId w:val="3"/>
         </w:numPr>
         <w:ind w:firstLineChars="0"/>
       </w:pPr>
       <w:r>
-        <w:t>goaltext</w:t>
-      </w:r>
-      <w:r>
-        <w:t xml:space="preserve">: </w:t>
-      </w:r>
-      <w:r>
-        <w:t>it should be the "team.goal_text" of the response "login" api</w:t>
-      </w:r>
-    </w:p>
-    <w:p>
-      <w:pPr>
-        <w:pStyle w:val="a6"/>
+        <w:t>questions</w:t>
+      </w:r>
+      <w:r>
+        <w:t>: the string in json format of all the team question data</w:t>
+      </w:r>
+    </w:p>
+    <w:p/>
+    <w:p>
+      <w:pPr>
+        <w:pStyle w:val="2"/>
         <w:numPr>
           <w:ilvl w:val="0"/>
-          <w:numId w:val="1"/>
-        </w:numPr>
-        <w:ind w:firstLineChars="0"/>
-      </w:pPr>
-      <w:r>
-        <w:t>including all the values of the each questions</w:t>
-      </w:r>
-    </w:p>
-    <w:p>
-      <w:pPr>
-        <w:pStyle w:val="a6"/>
-        <w:numPr>
-          <w:ilvl w:val="1"/>
-          <w:numId w:val="1"/>
-        </w:numPr>
-        <w:ind w:firstLineChars="0"/>
-      </w:pPr>
-      <w:r>
-        <w:t>q[</w:t>
+          <w:numId w:val="2"/>
+        </w:numPr>
+      </w:pPr>
+      <w:r>
+        <w:rPr>
+          <w:rFonts w:hint="eastAsia"/>
+        </w:rPr>
+        <w:t>To start team game</w:t>
+      </w:r>
+    </w:p>
+    <w:p>
+      <w:r>
+        <w:t xml:space="preserve">URL: </w:t>
+      </w:r>
+      <w:r>
+        <w:t>https://www.grapevine.nu/mobile0/</w:t>
+      </w:r>
+      <w:r>
+        <w:t>api/</w:t>
+      </w:r>
+      <w:r>
+        <w:t>startgame</w:t>
+      </w:r>
+      <w:r>
+        <w:t>/</w:t>
       </w:r>
       <w:r>
         <w:rPr>
           <w:i/>
           <w:color w:val="FF0000"/>
         </w:rPr>
-        <w:t>question index</w:t>
-      </w:r>
-      <w:r>
-        <w:t>][index]</w:t>
-      </w:r>
-      <w:r>
-        <w:tab/>
-      </w:r>
-      <w:r>
-        <w:tab/>
-      </w:r>
-      <w:r>
-        <w:tab/>
-        <w:t>: question index of the event</w:t>
-      </w:r>
-    </w:p>
-    <w:p>
-      <w:pPr>
-        <w:pStyle w:val="a6"/>
-        <w:numPr>
-          <w:ilvl w:val="1"/>
-          <w:numId w:val="1"/>
-        </w:numPr>
-        <w:ind w:firstLineChars="0"/>
-      </w:pPr>
-      <w:r>
-        <w:t>q[</w:t>
-      </w:r>
-      <w:r>
-        <w:rPr>
-          <w:i/>
-          <w:color w:val="FF0000"/>
-        </w:rPr>
-        <w:t>question index</w:t>
-      </w:r>
-      <w:r>
-        <w:t>][</w:t>
-      </w:r>
-      <w:r>
-        <w:t>nid</w:t>
-      </w:r>
-      <w:r>
-        <w:t>]</w:t>
-      </w:r>
-      <w:r>
-        <w:tab/>
-      </w:r>
-      <w:r>
-        <w:tab/>
-      </w:r>
-      <w:r>
-        <w:tab/>
-        <w:t>: question nid</w:t>
-      </w:r>
-    </w:p>
-    <w:p>
-      <w:pPr>
-        <w:pStyle w:val="a6"/>
-        <w:numPr>
-          <w:ilvl w:val="1"/>
-          <w:numId w:val="1"/>
-        </w:numPr>
-        <w:ind w:firstLineChars="0"/>
-      </w:pPr>
-      <w:r>
-        <w:t>q[</w:t>
-      </w:r>
-      <w:r>
-        <w:rPr>
-          <w:i/>
-          <w:color w:val="FF0000"/>
-        </w:rPr>
-        <w:t>question index</w:t>
-      </w:r>
-      <w:r>
-        <w:t>][</w:t>
-      </w:r>
-      <w:r>
-        <w:t>startTime</w:t>
-      </w:r>
-      <w:r>
-        <w:t>]</w:t>
-      </w:r>
-      <w:r>
-        <w:tab/>
-      </w:r>
-      <w:r>
-        <w:tab/>
-        <w:t>: question start time</w:t>
-      </w:r>
-    </w:p>
-    <w:p>
-      <w:pPr>
-        <w:pStyle w:val="a6"/>
-        <w:numPr>
-          <w:ilvl w:val="1"/>
-          <w:numId w:val="1"/>
-        </w:numPr>
-        <w:ind w:firstLineChars="0"/>
-      </w:pPr>
-      <w:r>
-        <w:t>q[</w:t>
-      </w:r>
-      <w:r>
-        <w:rPr>
-          <w:i/>
-          <w:color w:val="FF0000"/>
-        </w:rPr>
-        <w:t>question index</w:t>
-      </w:r>
-      <w:r>
-        <w:t>][</w:t>
-      </w:r>
-      <w:r>
-        <w:t>endTime</w:t>
-      </w:r>
-      <w:r>
-        <w:t>]</w:t>
-      </w:r>
-      <w:r>
-        <w:rPr>
-          <w:rFonts w:hint="eastAsia"/>
-        </w:rPr>
-        <w:t xml:space="preserve"> </w:t>
-      </w:r>
-      <w:r>
-        <w:tab/>
-      </w:r>
-      <w:r>
-        <w:tab/>
-        <w:t>: question end time</w:t>
-      </w:r>
-    </w:p>
-    <w:p>
-      <w:pPr>
-        <w:pStyle w:val="a6"/>
-        <w:numPr>
-          <w:ilvl w:val="1"/>
-          <w:numId w:val="1"/>
-        </w:numPr>
-        <w:ind w:firstLineChars="0"/>
-      </w:pPr>
-      <w:r>
-        <w:t>q[</w:t>
-      </w:r>
-      <w:r>
-        <w:rPr>
-          <w:i/>
-          <w:color w:val="FF0000"/>
-        </w:rPr>
-        <w:t>question index</w:t>
-      </w:r>
-      <w:r>
-        <w:t>][</w:t>
-      </w:r>
-      <w:r>
-        <w:t>answerIndex</w:t>
-      </w:r>
-      <w:r>
-        <w:t>]</w:t>
-      </w:r>
-      <w:r>
-        <w:tab/>
-        <w:t>: the user answer index</w:t>
-      </w:r>
-      <w:r>
-        <w:t xml:space="preserve"> </w:t>
-      </w:r>
-    </w:p>
-    <w:p>
-      <w:pPr>
-        <w:pStyle w:val="a6"/>
-        <w:numPr>
-          <w:ilvl w:val="1"/>
-          <w:numId w:val="1"/>
-        </w:numPr>
-        <w:ind w:firstLineChars="0"/>
-      </w:pPr>
-      <w:r>
-        <w:t>q[</w:t>
-      </w:r>
-      <w:r>
-        <w:rPr>
-          <w:i/>
-          <w:color w:val="FF0000"/>
-        </w:rPr>
-        <w:t>question index</w:t>
-      </w:r>
-      <w:r>
-        <w:t>][</w:t>
-      </w:r>
-      <w:r>
-        <w:t>correct</w:t>
-      </w:r>
-      <w:r>
-        <w:t>]</w:t>
-      </w:r>
-      <w:r>
-        <w:tab/>
-      </w:r>
-      <w:r>
-        <w:tab/>
-        <w:t>: whether the answer is correct</w:t>
-      </w:r>
-    </w:p>
-    <w:p>
-      <w:pPr>
-        <w:pStyle w:val="a6"/>
-        <w:numPr>
-          <w:ilvl w:val="1"/>
-          <w:numId w:val="1"/>
-        </w:numPr>
-        <w:ind w:firstLineChars="0"/>
-      </w:pPr>
-      <w:r>
-        <w:t>q[</w:t>
-      </w:r>
-      <w:r>
-        <w:rPr>
-          <w:i/>
-          <w:color w:val="FF0000"/>
-        </w:rPr>
-        <w:t>question index</w:t>
-      </w:r>
-      <w:r>
-        <w:t>][</w:t>
-      </w:r>
-      <w:r>
-        <w:t>retried</w:t>
-      </w:r>
-      <w:r>
-        <w:t>]</w:t>
-      </w:r>
-      <w:r>
-        <w:tab/>
-      </w:r>
-      <w:r>
-        <w:tab/>
-        <w:t xml:space="preserve">: </w:t>
-      </w:r>
-      <w:r>
-        <w:t>it's the number of t</w:t>
-      </w:r>
-      <w:r>
-        <w:t>he time to answer, it will be 1 when answer the question at the first time</w:t>
-      </w:r>
-    </w:p>
-    <w:p/>
-    <w:p>
-      <w:r>
-        <w:rPr>
-          <w:rFonts w:hint="eastAsia"/>
-        </w:rPr>
-        <w:t>R</w:t>
-      </w:r>
-      <w:r>
-        <w:t>esponse:</w:t>
-      </w:r>
-    </w:p>
-    <w:p>
-      <w:pPr>
-        <w:rPr>
-          <w:rFonts w:hint="eastAsia"/>
-        </w:rPr>
-      </w:pPr>
-      <w:r>
-        <w:t>its response will be the goal text, with the totalpoints, replaced by the points</w:t>
-      </w:r>
-    </w:p>
-    <w:p>
-      <w:pPr>
-        <w:pStyle w:val="2"/>
-        <w:numPr>
-          <w:ilvl w:val="0"/>
-          <w:numId w:val="2"/>
-        </w:numPr>
-      </w:pPr>
-      <w:r>
-        <w:rPr>
-          <w:rFonts w:hint="eastAsia"/>
-        </w:rPr>
-        <w:t>Update the team game cache</w:t>
-      </w:r>
-    </w:p>
-    <w:p>
-      <w:pPr>
-        <w:rPr>
-          <w:i/>
-          <w:color w:val="FF0000"/>
-        </w:rPr>
-      </w:pPr>
-      <w:r>
-        <w:t xml:space="preserve">URL: </w:t>
-      </w:r>
-      <w:r>
-        <w:t>https://www.grapevine.nu/mobile0/</w:t>
-      </w:r>
-      <w:r>
-        <w:t>api/</w:t>
-      </w:r>
-      <w:r>
-        <w:t>updatecache</w:t>
-      </w:r>
-      <w:r>
-        <w:t>/</w:t>
-      </w:r>
-      <w:r>
-        <w:rPr>
-          <w:i/>
-          <w:color w:val="FF0000"/>
-        </w:rPr>
-        <w:t>Team NID</w:t>
-      </w:r>
-    </w:p>
-    <w:p>
-      <w:r>
-        <w:t>Parameters:</w:t>
-      </w:r>
-    </w:p>
-    <w:p>
-      <w:pPr>
-        <w:pStyle w:val="a6"/>
-        <w:numPr>
-          <w:ilvl w:val="0"/>
-          <w:numId w:val="3"/>
-        </w:numPr>
-        <w:ind w:firstLineChars="0"/>
-      </w:pPr>
-      <w:r>
-        <w:t>timerCounterStart</w:t>
-      </w:r>
-      <w:r>
-        <w:t>: The team game start timestamp</w:t>
-      </w:r>
-    </w:p>
-    <w:p>
-      <w:pPr>
-        <w:pStyle w:val="a6"/>
-        <w:numPr>
-          <w:ilvl w:val="0"/>
-          <w:numId w:val="3"/>
-        </w:numPr>
-        <w:ind w:firstLineChars="0"/>
-      </w:pPr>
-      <w:r>
-        <w:t>timerCounterTime</w:t>
-      </w:r>
-      <w:r>
-        <w:t>: The team game used time in seconds</w:t>
-      </w:r>
-    </w:p>
-    <w:p>
-      <w:pPr>
-        <w:pStyle w:val="a6"/>
-        <w:numPr>
-          <w:ilvl w:val="0"/>
-          <w:numId w:val="3"/>
-        </w:numPr>
-        <w:ind w:firstLineChars="0"/>
-      </w:pPr>
-      <w:r>
-        <w:t>startTime</w:t>
-      </w:r>
-      <w:r>
-        <w:t>: the team start time</w:t>
-      </w:r>
-    </w:p>
-    <w:p>
-      <w:pPr>
-        <w:pStyle w:val="a6"/>
-        <w:numPr>
-          <w:ilvl w:val="0"/>
-          <w:numId w:val="3"/>
-        </w:numPr>
-        <w:ind w:firstLineChars="0"/>
-      </w:pPr>
-      <w:r>
-        <w:t>currentQuestion</w:t>
-      </w:r>
-      <w:r>
-        <w:t>: the team currenct question index</w:t>
-      </w:r>
-    </w:p>
-    <w:p>
-      <w:pPr>
-        <w:pStyle w:val="a6"/>
-        <w:numPr>
-          <w:ilvl w:val="0"/>
-          <w:numId w:val="3"/>
-        </w:numPr>
-        <w:ind w:firstLineChars="0"/>
-      </w:pPr>
-      <w:r>
-        <w:t>questions</w:t>
-      </w:r>
-      <w:r>
-        <w:t>: the string in json format of all the team question data</w:t>
-      </w:r>
-    </w:p>
-    <w:p/>
-    <w:p>
-      <w:pPr>
-        <w:pStyle w:val="2"/>
-        <w:numPr>
-          <w:ilvl w:val="0"/>
-          <w:numId w:val="2"/>
-        </w:numPr>
-      </w:pPr>
-      <w:r>
-        <w:rPr>
-          <w:rFonts w:hint="eastAsia"/>
-        </w:rPr>
-        <w:t>To start team game</w:t>
-      </w:r>
-    </w:p>
-    <w:p>
-      <w:r>
-        <w:t xml:space="preserve">URL: </w:t>
-      </w:r>
-      <w:r>
-        <w:t>https://www.grapevine.nu/mobile0/</w:t>
-      </w:r>
-      <w:r>
-        <w:t>api/</w:t>
-      </w:r>
-      <w:r>
-        <w:t>startgame</w:t>
-      </w:r>
-      <w:r>
-        <w:t>/</w:t>
-      </w:r>
-      <w:r>
-        <w:rPr>
-          <w:i/>
-          <w:color w:val="FF0000"/>
-        </w:rPr>
         <w:t>Team NID</w:t>
       </w:r>
     </w:p>
@@ -646,6 +686,7 @@
         <w:ind w:firstLineChars="0"/>
       </w:pPr>
       <w:r>
+        <w:lastRenderedPageBreak/>
         <w:t xml:space="preserve">Please note, </w:t>
       </w:r>
       <w:r>

</xml_diff>